<commit_message>
rest con RFC 10 y 11, no sé si funcione
</commit_message>
<xml_diff>
--- a/AlohAndes_js.espitia_if.garcia/docs/Iteracion3_B-08_if.garcia_js.espitia.docx
+++ b/AlohAndes_js.espitia_if.garcia/docs/Iteracion3_B-08_if.garcia_js.espitia.docx
@@ -1,6 +1,6 @@
 
 <file path=word/document.xml><?xml version="1.0" encoding="utf-8"?>
-<w:document xmlns:wpc="http://schemas.microsoft.com/office/word/2010/wordprocessingCanvas" xmlns:cx="http://schemas.microsoft.com/office/drawing/2014/chartex" xmlns:mc="http://schemas.openxmlformats.org/markup-compatibility/2006" xmlns:o="urn:schemas-microsoft-com:office:office" xmlns:r="http://schemas.openxmlformats.org/officeDocument/2006/relationships" xmlns:m="http://schemas.openxmlformats.org/officeDocument/2006/math" xmlns:v="urn:schemas-microsoft-com:vml" xmlns:wp14="http://schemas.microsoft.com/office/word/2010/wordprocessingDrawing" xmlns:wp="http://schemas.openxmlformats.org/drawingml/2006/wordprocessingDrawing" xmlns:w10="urn:schemas-microsoft-com:office:word" xmlns:w="http://schemas.openxmlformats.org/wordprocessingml/2006/main" xmlns:w14="http://schemas.microsoft.com/office/word/2010/wordml" xmlns:w15="http://schemas.microsoft.com/office/word/2012/wordml" xmlns:w16se="http://schemas.microsoft.com/office/word/2015/wordml/symex" xmlns:wpg="http://schemas.microsoft.com/office/word/2010/wordprocessingGroup" xmlns:wpi="http://schemas.microsoft.com/office/word/2010/wordprocessingInk" xmlns:wne="http://schemas.microsoft.com/office/word/2006/wordml" xmlns:wps="http://schemas.microsoft.com/office/word/2010/wordprocessingShape" mc:Ignorable="w14 w15 w16se wp14">
+<w:document xmlns:wpc="http://schemas.microsoft.com/office/word/2010/wordprocessingCanvas" xmlns:cx="http://schemas.microsoft.com/office/drawing/2014/chartex" xmlns:cx1="http://schemas.microsoft.com/office/drawing/2015/9/8/chartex" xmlns:cx2="http://schemas.microsoft.com/office/drawing/2015/10/21/chartex" xmlns:cx3="http://schemas.microsoft.com/office/drawing/2016/5/9/chartex" xmlns:cx4="http://schemas.microsoft.com/office/drawing/2016/5/10/chartex" xmlns:cx5="http://schemas.microsoft.com/office/drawing/2016/5/11/chartex" xmlns:cx6="http://schemas.microsoft.com/office/drawing/2016/5/12/chartex" xmlns:cx7="http://schemas.microsoft.com/office/drawing/2016/5/13/chartex" xmlns:cx8="http://schemas.microsoft.com/office/drawing/2016/5/14/chartex" xmlns:mc="http://schemas.openxmlformats.org/markup-compatibility/2006" xmlns:aink="http://schemas.microsoft.com/office/drawing/2016/ink" xmlns:am3d="http://schemas.microsoft.com/office/drawing/2017/model3d" xmlns:o="urn:schemas-microsoft-com:office:office" xmlns:r="http://schemas.openxmlformats.org/officeDocument/2006/relationships" xmlns:m="http://schemas.openxmlformats.org/officeDocument/2006/math" xmlns:v="urn:schemas-microsoft-com:vml" xmlns:wp14="http://schemas.microsoft.com/office/word/2010/wordprocessingDrawing" xmlns:wp="http://schemas.openxmlformats.org/drawingml/2006/wordprocessingDrawing" xmlns:w10="urn:schemas-microsoft-com:office:word" xmlns:w="http://schemas.openxmlformats.org/wordprocessingml/2006/main" xmlns:w14="http://schemas.microsoft.com/office/word/2010/wordml" xmlns:w15="http://schemas.microsoft.com/office/word/2012/wordml" xmlns:w16cid="http://schemas.microsoft.com/office/word/2016/wordml/cid" xmlns:w16se="http://schemas.microsoft.com/office/word/2015/wordml/symex" xmlns:wpg="http://schemas.microsoft.com/office/word/2010/wordprocessingGroup" xmlns:wpi="http://schemas.microsoft.com/office/word/2010/wordprocessingInk" xmlns:wne="http://schemas.microsoft.com/office/word/2006/wordml" xmlns:wps="http://schemas.microsoft.com/office/word/2010/wordprocessingShape" mc:Ignorable="w14 w15 w16se w16cid wp14">
   <w:body>
     <w:p>
       <w:pPr>
@@ -543,6 +543,8 @@
         </w:rPr>
         <w:t>Cambios del modelo conceptual</w:t>
       </w:r>
+      <w:bookmarkStart w:id="1" w:name="_GoBack"/>
+      <w:bookmarkEnd w:id="1"/>
     </w:p>
     <w:p>
       <w:pPr>
@@ -646,17 +648,7 @@
           <w:szCs w:val="24"/>
           <w:lang w:val="es-ES_tradnl"/>
         </w:rPr>
-        <w:t xml:space="preserve"> agregadas para la segunda versión de la aplicación incluyen requerimientos de transaccionalidad, lo cual implica la habilidad de los usuarios de manejar </w:t>
-      </w:r>
-      <w:r>
-        <w:rPr>
-          <w:rFonts w:ascii="Times New Roman" w:hAnsi="Times New Roman" w:cs="Times New Roman"/>
-          <w:sz w:val="24"/>
-          <w:szCs w:val="24"/>
-          <w:lang w:val="es-ES_tradnl"/>
-        </w:rPr>
-        <w:lastRenderedPageBreak/>
-        <w:t xml:space="preserve">reservas de un mismo operador en un mismo o varios alojamientos a nombre de uno o más usuarios, también implica que los proveedores deben poder consultar el estado de dichas reservas y </w:t>
+        <w:t xml:space="preserve"> agregadas para la segunda versión de la aplicación incluyen requerimientos de transaccionalidad, lo cual implica la habilidad de los usuarios de manejar reservas de un mismo operador en un mismo o varios alojamientos a nombre de uno o más usuarios, también implica que los proveedores deben poder consultar el estado de dichas reservas y </w:t>
       </w:r>
       <w:r>
         <w:rPr>
@@ -792,14 +784,14 @@
           <w:lang w:val="es-CO"/>
         </w:rPr>
       </w:pPr>
-      <w:bookmarkStart w:id="1" w:name="_Toc512333428"/>
+      <w:bookmarkStart w:id="2" w:name="_Toc512333428"/>
       <w:r>
         <w:rPr>
           <w:lang w:val="es-CO"/>
         </w:rPr>
         <w:t>Diseño de la Aplicación</w:t>
       </w:r>
-      <w:bookmarkEnd w:id="1"/>
+      <w:bookmarkEnd w:id="2"/>
     </w:p>
     <w:p>
       <w:pPr>
@@ -819,27 +811,17 @@
           <w:szCs w:val="24"/>
           <w:lang w:eastAsia="ar-SA"/>
         </w:rPr>
-        <w:t>2.1</w:t>
+        <w:t>2.1 Diagrama de clases UML</w:t>
       </w:r>
       <w:r>
         <w:rPr>
           <w:rFonts w:ascii="Times New Roman" w:hAnsi="Times New Roman" w:cs="Times New Roman"/>
           <w:b/>
-          <w:sz w:val="28"/>
-          <w:szCs w:val="24"/>
-          <w:lang w:eastAsia="ar-SA"/>
-        </w:rPr>
-        <w:t xml:space="preserve"> </w:t>
-      </w:r>
-      <w:r>
-        <w:rPr>
-          <w:rFonts w:ascii="Times New Roman" w:hAnsi="Times New Roman" w:cs="Times New Roman"/>
-          <w:b/>
-          <w:sz w:val="28"/>
-          <w:szCs w:val="24"/>
-          <w:lang w:eastAsia="ar-SA"/>
-        </w:rPr>
-        <w:t>Impacto de los nuevos requerimientos:</w:t>
+          <w:sz w:val="32"/>
+          <w:szCs w:val="24"/>
+          <w:lang w:eastAsia="ar-SA"/>
+        </w:rPr>
+        <w:t>:</w:t>
       </w:r>
     </w:p>
     <w:p>
@@ -852,62 +834,107 @@
           <w:lang w:eastAsia="ar-SA"/>
         </w:rPr>
       </w:pPr>
-      <w:bookmarkStart w:id="2" w:name="_GoBack"/>
-      <w:r>
-        <w:rPr>
-          <w:rFonts w:ascii="Times New Roman" w:hAnsi="Times New Roman" w:cs="Times New Roman"/>
-          <w:sz w:val="24"/>
-          <w:szCs w:val="24"/>
-          <w:lang w:val="es-ES_tradnl"/>
-        </w:rPr>
-        <w:t xml:space="preserve">colectivas </w:t>
-      </w:r>
-      <w:r>
-        <w:rPr>
-          <w:rFonts w:ascii="Times New Roman" w:hAnsi="Times New Roman" w:cs="Times New Roman"/>
-          <w:sz w:val="24"/>
-          <w:szCs w:val="24"/>
-          <w:lang w:val="es-ES_tradnl"/>
-        </w:rPr>
-        <w:t>correspondientes a una oferta colectiva deshabilitada deben reasignarse en su mayor proporción</w:t>
-      </w:r>
-    </w:p>
-    <w:bookmarkEnd w:id="2"/>
-    <w:p>
-      <w:pPr>
+      <w:r>
         <w:rPr>
           <w:rFonts w:ascii="Times New Roman" w:hAnsi="Times New Roman" w:cs="Times New Roman"/>
           <w:b/>
-          <w:sz w:val="28"/>
-          <w:szCs w:val="24"/>
-          <w:lang w:eastAsia="ar-SA"/>
-        </w:rPr>
-      </w:pPr>
-      <w:r>
-        <w:rPr>
-          <w:rFonts w:ascii="Times New Roman" w:hAnsi="Times New Roman" w:cs="Times New Roman"/>
-          <w:b/>
-          <w:sz w:val="28"/>
-          <w:szCs w:val="24"/>
-          <w:lang w:eastAsia="ar-SA"/>
+          <w:noProof/>
+          <w:sz w:val="32"/>
+          <w:szCs w:val="24"/>
+          <w:lang w:eastAsia="es-CO"/>
         </w:rPr>
         <w:lastRenderedPageBreak/>
-        <w:t>2.2 Modelo relacional</w:t>
-      </w:r>
-      <w:r>
-        <w:rPr>
-          <w:rFonts w:ascii="Times New Roman" w:hAnsi="Times New Roman" w:cs="Times New Roman"/>
-          <w:b/>
-          <w:sz w:val="28"/>
-          <w:szCs w:val="24"/>
-          <w:lang w:eastAsia="ar-SA"/>
-        </w:rPr>
-        <w:t>:</w:t>
+        <w:drawing>
+          <wp:inline distT="0" distB="0" distL="0" distR="0">
+            <wp:extent cx="4257675" cy="5219700"/>
+            <wp:effectExtent l="0" t="0" r="9525" b="0"/>
+            <wp:docPr id="1" name="Imagen 1"/>
+            <wp:cNvGraphicFramePr>
+              <a:graphicFrameLocks xmlns:a="http://schemas.openxmlformats.org/drawingml/2006/main" noChangeAspect="1"/>
+            </wp:cNvGraphicFramePr>
+            <a:graphic xmlns:a="http://schemas.openxmlformats.org/drawingml/2006/main">
+              <a:graphicData uri="http://schemas.openxmlformats.org/drawingml/2006/picture">
+                <pic:pic xmlns:pic="http://schemas.openxmlformats.org/drawingml/2006/picture">
+                  <pic:nvPicPr>
+                    <pic:cNvPr id="0" name="Imagen 3"/>
+                    <pic:cNvPicPr>
+                      <a:picLocks noChangeAspect="1" noChangeArrowheads="1"/>
+                    </pic:cNvPicPr>
+                  </pic:nvPicPr>
+                  <pic:blipFill>
+                    <a:blip r:embed="rId6">
+                      <a:extLst>
+                        <a:ext uri="{28A0092B-C50C-407E-A947-70E740481C1C}">
+                          <a14:useLocalDpi xmlns:a14="http://schemas.microsoft.com/office/drawing/2010/main" val="0"/>
+                        </a:ext>
+                      </a:extLst>
+                    </a:blip>
+                    <a:srcRect/>
+                    <a:stretch>
+                      <a:fillRect/>
+                    </a:stretch>
+                  </pic:blipFill>
+                  <pic:spPr bwMode="auto">
+                    <a:xfrm>
+                      <a:off x="0" y="0"/>
+                      <a:ext cx="4257675" cy="5219700"/>
+                    </a:xfrm>
+                    <a:prstGeom prst="rect">
+                      <a:avLst/>
+                    </a:prstGeom>
+                    <a:noFill/>
+                    <a:ln>
+                      <a:noFill/>
+                    </a:ln>
+                  </pic:spPr>
+                </pic:pic>
+              </a:graphicData>
+            </a:graphic>
+          </wp:inline>
+        </w:drawing>
       </w:r>
     </w:p>
     <w:p>
       <w:pPr>
         <w:rPr>
+          <w:lang w:eastAsia="ar-SA"/>
+        </w:rPr>
+      </w:pPr>
+    </w:p>
+    <w:p>
+      <w:pPr>
+        <w:rPr>
+          <w:rFonts w:ascii="Times New Roman" w:hAnsi="Times New Roman" w:cs="Times New Roman"/>
+          <w:b/>
+          <w:sz w:val="28"/>
+          <w:szCs w:val="24"/>
+          <w:lang w:eastAsia="ar-SA"/>
+        </w:rPr>
+      </w:pPr>
+      <w:r>
+        <w:rPr>
+          <w:rFonts w:ascii="Times New Roman" w:hAnsi="Times New Roman" w:cs="Times New Roman"/>
+          <w:b/>
+          <w:sz w:val="28"/>
+          <w:szCs w:val="24"/>
+          <w:lang w:eastAsia="ar-SA"/>
+        </w:rPr>
+        <w:t>2.2 Modelo relacional</w:t>
+      </w:r>
+      <w:r>
+        <w:rPr>
+          <w:rFonts w:ascii="Times New Roman" w:hAnsi="Times New Roman" w:cs="Times New Roman"/>
+          <w:b/>
+          <w:sz w:val="28"/>
+          <w:szCs w:val="24"/>
+          <w:lang w:eastAsia="ar-SA"/>
+        </w:rPr>
+        <w:t>:</w:t>
+      </w:r>
+    </w:p>
+    <w:p>
+      <w:pPr>
+        <w:rPr>
           <w:rFonts w:ascii="Times New Roman" w:hAnsi="Times New Roman" w:cs="Times New Roman"/>
           <w:b/>
           <w:sz w:val="32"/>
@@ -924,6 +951,7 @@
           <w:szCs w:val="24"/>
           <w:lang w:eastAsia="es-CO"/>
         </w:rPr>
+        <w:lastRenderedPageBreak/>
         <w:drawing>
           <wp:inline distT="0" distB="0" distL="0" distR="0" wp14:anchorId="5354212D" wp14:editId="5D899975">
             <wp:extent cx="5715000" cy="5409895"/>
@@ -940,7 +968,7 @@
                     <pic:cNvPicPr/>
                   </pic:nvPicPr>
                   <pic:blipFill>
-                    <a:blip r:embed="rId6" cstate="print">
+                    <a:blip r:embed="rId7" cstate="print">
                       <a:extLst>
                         <a:ext uri="{28A0092B-C50C-407E-A947-70E740481C1C}">
                           <a14:useLocalDpi xmlns:a14="http://schemas.microsoft.com/office/drawing/2010/main" val="0"/>
@@ -972,7 +1000,7 @@
         <w:rPr>
           <w:rFonts w:ascii="Times New Roman" w:hAnsi="Times New Roman" w:cs="Times New Roman"/>
           <w:b/>
-          <w:sz w:val="28"/>
+          <w:sz w:val="32"/>
           <w:szCs w:val="24"/>
           <w:lang w:eastAsia="ar-SA"/>
         </w:rPr>
@@ -985,7 +1013,7 @@
           <w:szCs w:val="24"/>
           <w:lang w:eastAsia="ar-SA"/>
         </w:rPr>
-        <w:t>2.</w:t>
+        <w:t>2.3</w:t>
       </w:r>
       <w:r>
         <w:rPr>
@@ -995,7 +1023,7 @@
           <w:szCs w:val="24"/>
           <w:lang w:eastAsia="ar-SA"/>
         </w:rPr>
-        <w:t>3</w:t>
+        <w:t xml:space="preserve"> </w:t>
       </w:r>
       <w:r>
         <w:rPr>
@@ -1005,27 +1033,7 @@
           <w:szCs w:val="24"/>
           <w:lang w:eastAsia="ar-SA"/>
         </w:rPr>
-        <w:t xml:space="preserve"> </w:t>
-      </w:r>
-      <w:r>
-        <w:rPr>
-          <w:rFonts w:ascii="Times New Roman" w:hAnsi="Times New Roman" w:cs="Times New Roman"/>
-          <w:b/>
-          <w:sz w:val="28"/>
-          <w:szCs w:val="24"/>
-          <w:lang w:eastAsia="ar-SA"/>
-        </w:rPr>
-        <w:t>Detalle de índices</w:t>
-      </w:r>
-      <w:r>
-        <w:rPr>
-          <w:rFonts w:ascii="Times New Roman" w:hAnsi="Times New Roman" w:cs="Times New Roman"/>
-          <w:b/>
-          <w:sz w:val="28"/>
-          <w:szCs w:val="24"/>
-          <w:lang w:eastAsia="ar-SA"/>
-        </w:rPr>
-        <w:t>:</w:t>
+        <w:t>Impacto de los nuevos requerimientos:</w:t>
       </w:r>
     </w:p>
     <w:p>
@@ -1033,7 +1041,7 @@
         <w:rPr>
           <w:rFonts w:ascii="Times New Roman" w:hAnsi="Times New Roman" w:cs="Times New Roman"/>
           <w:b/>
-          <w:sz w:val="28"/>
+          <w:sz w:val="32"/>
           <w:szCs w:val="24"/>
           <w:lang w:eastAsia="ar-SA"/>
         </w:rPr>
@@ -1041,22 +1049,20 @@
       <w:r>
         <w:rPr>
           <w:rFonts w:ascii="Times New Roman" w:hAnsi="Times New Roman" w:cs="Times New Roman"/>
-          <w:b/>
-          <w:sz w:val="28"/>
-          <w:szCs w:val="24"/>
-          <w:lang w:eastAsia="ar-SA"/>
-        </w:rPr>
-        <w:t>2.3.1 Justificación de los índices</w:t>
-      </w:r>
-      <w:r>
-        <w:rPr>
-          <w:rFonts w:ascii="Times New Roman" w:hAnsi="Times New Roman" w:cs="Times New Roman"/>
-          <w:b/>
-          <w:sz w:val="28"/>
-          <w:szCs w:val="24"/>
-          <w:lang w:eastAsia="ar-SA"/>
-        </w:rPr>
-        <w:t>:</w:t>
+          <w:sz w:val="24"/>
+          <w:szCs w:val="24"/>
+          <w:lang w:val="es-ES_tradnl"/>
+        </w:rPr>
+        <w:t xml:space="preserve">colectivas </w:t>
+      </w:r>
+      <w:r>
+        <w:rPr>
+          <w:rFonts w:ascii="Times New Roman" w:hAnsi="Times New Roman" w:cs="Times New Roman"/>
+          <w:sz w:val="24"/>
+          <w:szCs w:val="24"/>
+          <w:lang w:val="es-ES_tradnl"/>
+        </w:rPr>
+        <w:t>correspondientes a una oferta colectiva deshabilitada deben reasignarse en su mayor proporción</w:t>
       </w:r>
     </w:p>
     <w:p>
@@ -1064,56 +1070,189 @@
         <w:rPr>
           <w:rFonts w:ascii="Times New Roman" w:hAnsi="Times New Roman" w:cs="Times New Roman"/>
           <w:b/>
-          <w:sz w:val="28"/>
+          <w:sz w:val="32"/>
           <w:szCs w:val="24"/>
           <w:lang w:eastAsia="ar-SA"/>
         </w:rPr>
       </w:pPr>
-      <w:r>
-        <w:rPr>
-          <w:rFonts w:ascii="Times New Roman" w:hAnsi="Times New Roman" w:cs="Times New Roman"/>
-          <w:b/>
-          <w:sz w:val="28"/>
-          <w:szCs w:val="24"/>
-          <w:lang w:eastAsia="ar-SA"/>
-        </w:rPr>
-        <w:t>2.3.2</w:t>
-      </w:r>
-      <w:r>
-        <w:rPr>
-          <w:rFonts w:ascii="Times New Roman" w:hAnsi="Times New Roman" w:cs="Times New Roman"/>
-          <w:b/>
-          <w:sz w:val="28"/>
-          <w:szCs w:val="24"/>
-          <w:lang w:eastAsia="ar-SA"/>
-        </w:rPr>
-        <w:t xml:space="preserve"> </w:t>
-      </w:r>
-      <w:r>
-        <w:rPr>
-          <w:rFonts w:ascii="Times New Roman" w:hAnsi="Times New Roman" w:cs="Times New Roman"/>
-          <w:b/>
-          <w:sz w:val="28"/>
-          <w:szCs w:val="24"/>
-          <w:lang w:eastAsia="ar-SA"/>
-        </w:rPr>
-        <w:t>Índices autogenerados</w:t>
-      </w:r>
-      <w:r>
-        <w:rPr>
-          <w:rFonts w:ascii="Times New Roman" w:hAnsi="Times New Roman" w:cs="Times New Roman"/>
-          <w:b/>
-          <w:sz w:val="28"/>
-          <w:szCs w:val="24"/>
-          <w:lang w:eastAsia="ar-SA"/>
-        </w:rPr>
-        <w:t>:</w:t>
-      </w:r>
     </w:p>
     <w:p>
       <w:pPr>
         <w:rPr>
           <w:rFonts w:ascii="Times New Roman" w:hAnsi="Times New Roman" w:cs="Times New Roman"/>
+          <w:b/>
+          <w:sz w:val="28"/>
+          <w:szCs w:val="24"/>
+          <w:lang w:eastAsia="ar-SA"/>
+        </w:rPr>
+      </w:pPr>
+      <w:r>
+        <w:rPr>
+          <w:rFonts w:ascii="Times New Roman" w:hAnsi="Times New Roman" w:cs="Times New Roman"/>
+          <w:b/>
+          <w:sz w:val="28"/>
+          <w:szCs w:val="24"/>
+          <w:lang w:eastAsia="ar-SA"/>
+        </w:rPr>
+        <w:t>2.</w:t>
+      </w:r>
+      <w:r>
+        <w:rPr>
+          <w:rFonts w:ascii="Times New Roman" w:hAnsi="Times New Roman" w:cs="Times New Roman"/>
+          <w:b/>
+          <w:sz w:val="28"/>
+          <w:szCs w:val="24"/>
+          <w:lang w:eastAsia="ar-SA"/>
+        </w:rPr>
+        <w:t>4</w:t>
+      </w:r>
+      <w:r>
+        <w:rPr>
+          <w:rFonts w:ascii="Times New Roman" w:hAnsi="Times New Roman" w:cs="Times New Roman"/>
+          <w:b/>
+          <w:sz w:val="28"/>
+          <w:szCs w:val="24"/>
+          <w:lang w:eastAsia="ar-SA"/>
+        </w:rPr>
+        <w:t xml:space="preserve"> </w:t>
+      </w:r>
+      <w:r>
+        <w:rPr>
+          <w:rFonts w:ascii="Times New Roman" w:hAnsi="Times New Roman" w:cs="Times New Roman"/>
+          <w:b/>
+          <w:sz w:val="28"/>
+          <w:szCs w:val="24"/>
+          <w:lang w:eastAsia="ar-SA"/>
+        </w:rPr>
+        <w:t>Detalle de índices</w:t>
+      </w:r>
+      <w:r>
+        <w:rPr>
+          <w:rFonts w:ascii="Times New Roman" w:hAnsi="Times New Roman" w:cs="Times New Roman"/>
+          <w:b/>
+          <w:sz w:val="28"/>
+          <w:szCs w:val="24"/>
+          <w:lang w:eastAsia="ar-SA"/>
+        </w:rPr>
+        <w:t>:</w:t>
+      </w:r>
+    </w:p>
+    <w:p>
+      <w:pPr>
+        <w:rPr>
+          <w:rFonts w:ascii="Times New Roman" w:hAnsi="Times New Roman" w:cs="Times New Roman"/>
+          <w:b/>
+          <w:sz w:val="28"/>
+          <w:szCs w:val="24"/>
+          <w:lang w:eastAsia="ar-SA"/>
+        </w:rPr>
+      </w:pPr>
+      <w:r>
+        <w:rPr>
+          <w:rFonts w:ascii="Times New Roman" w:hAnsi="Times New Roman" w:cs="Times New Roman"/>
+          <w:b/>
+          <w:sz w:val="28"/>
+          <w:szCs w:val="24"/>
+          <w:lang w:eastAsia="ar-SA"/>
+        </w:rPr>
+        <w:t>2.4</w:t>
+      </w:r>
+      <w:r>
+        <w:rPr>
+          <w:rFonts w:ascii="Times New Roman" w:hAnsi="Times New Roman" w:cs="Times New Roman"/>
+          <w:b/>
+          <w:sz w:val="28"/>
+          <w:szCs w:val="24"/>
+          <w:lang w:eastAsia="ar-SA"/>
+        </w:rPr>
+        <w:t>.1 Justificación de los índices</w:t>
+      </w:r>
+      <w:r>
+        <w:rPr>
+          <w:rFonts w:ascii="Times New Roman" w:hAnsi="Times New Roman" w:cs="Times New Roman"/>
+          <w:b/>
+          <w:sz w:val="28"/>
+          <w:szCs w:val="24"/>
+          <w:lang w:eastAsia="ar-SA"/>
+        </w:rPr>
+        <w:t>:</w:t>
+      </w:r>
+    </w:p>
+    <w:p>
+      <w:pPr>
+        <w:rPr>
+          <w:rFonts w:ascii="Times New Roman" w:hAnsi="Times New Roman" w:cs="Times New Roman"/>
+          <w:b/>
+          <w:sz w:val="28"/>
+          <w:szCs w:val="24"/>
+          <w:lang w:eastAsia="ar-SA"/>
+        </w:rPr>
+      </w:pPr>
+      <w:r>
+        <w:rPr>
+          <w:rFonts w:ascii="Times New Roman" w:hAnsi="Times New Roman" w:cs="Times New Roman"/>
+          <w:b/>
+          <w:sz w:val="28"/>
+          <w:szCs w:val="24"/>
+          <w:lang w:eastAsia="ar-SA"/>
+        </w:rPr>
+        <w:t>2.</w:t>
+      </w:r>
+      <w:r>
+        <w:rPr>
+          <w:rFonts w:ascii="Times New Roman" w:hAnsi="Times New Roman" w:cs="Times New Roman"/>
+          <w:b/>
+          <w:sz w:val="28"/>
+          <w:szCs w:val="24"/>
+          <w:lang w:eastAsia="ar-SA"/>
+        </w:rPr>
+        <w:t>4</w:t>
+      </w:r>
+      <w:r>
+        <w:rPr>
+          <w:rFonts w:ascii="Times New Roman" w:hAnsi="Times New Roman" w:cs="Times New Roman"/>
+          <w:b/>
+          <w:sz w:val="28"/>
+          <w:szCs w:val="24"/>
+          <w:lang w:eastAsia="ar-SA"/>
+        </w:rPr>
+        <w:t>.2</w:t>
+      </w:r>
+      <w:r>
+        <w:rPr>
+          <w:rFonts w:ascii="Times New Roman" w:hAnsi="Times New Roman" w:cs="Times New Roman"/>
+          <w:b/>
+          <w:sz w:val="28"/>
+          <w:szCs w:val="24"/>
+          <w:lang w:eastAsia="ar-SA"/>
+        </w:rPr>
+        <w:t xml:space="preserve"> </w:t>
+      </w:r>
+      <w:r>
+        <w:rPr>
+          <w:rFonts w:ascii="Times New Roman" w:hAnsi="Times New Roman" w:cs="Times New Roman"/>
+          <w:b/>
+          <w:sz w:val="28"/>
+          <w:szCs w:val="24"/>
+          <w:lang w:eastAsia="ar-SA"/>
+        </w:rPr>
+        <w:t>Índices autogenerados</w:t>
+      </w:r>
+      <w:r>
+        <w:rPr>
+          <w:rFonts w:ascii="Times New Roman" w:hAnsi="Times New Roman" w:cs="Times New Roman"/>
+          <w:b/>
+          <w:sz w:val="28"/>
+          <w:szCs w:val="24"/>
+          <w:lang w:eastAsia="ar-SA"/>
+        </w:rPr>
+        <w:t>:</w:t>
+      </w:r>
+    </w:p>
+    <w:p>
+      <w:pPr>
+        <w:rPr>
+          <w:rFonts w:ascii="Times New Roman" w:hAnsi="Times New Roman" w:cs="Times New Roman"/>
           <w:sz w:val="24"/>
           <w:szCs w:val="24"/>
           <w:lang w:val="es-ES_tradnl"/>
@@ -1126,7 +1265,16 @@
           <w:szCs w:val="24"/>
           <w:lang w:val="es-ES_tradnl"/>
         </w:rPr>
-        <w:t>Las ofertas colectivas que se deben poder deshabilitar y habilitar.</w:t>
+        <w:t>Las</w:t>
+      </w:r>
+      <w:r>
+        <w:rPr>
+          <w:rFonts w:ascii="Times New Roman" w:hAnsi="Times New Roman" w:cs="Times New Roman"/>
+          <w:sz w:val="24"/>
+          <w:szCs w:val="24"/>
+          <w:lang w:val="es-ES_tradnl"/>
+        </w:rPr>
+        <w:t xml:space="preserve"> ofertas colectivas que se deben poder deshabilitar y habilitar.</w:t>
       </w:r>
     </w:p>
     <w:p>
@@ -2172,6 +2320,7 @@
                 <w:szCs w:val="24"/>
                 <w:lang w:val="es-ES_tradnl"/>
               </w:rPr>
+              <w:lastRenderedPageBreak/>
               <w:t xml:space="preserve">El operador </w:t>
             </w:r>
             <w:r>
@@ -5388,6 +5537,7 @@
                 <w:szCs w:val="24"/>
                 <w:lang w:val="es-ES_tradnl"/>
               </w:rPr>
+              <w:lastRenderedPageBreak/>
               <w:t>El cliente ya no posee esta reserva.</w:t>
             </w:r>
             <w:r>
@@ -5774,7 +5924,7 @@
 </file>
 
 <file path=word/numbering.xml><?xml version="1.0" encoding="utf-8"?>
-<w:numbering xmlns:wpc="http://schemas.microsoft.com/office/word/2010/wordprocessingCanvas" xmlns:cx="http://schemas.microsoft.com/office/drawing/2014/chartex" xmlns:mc="http://schemas.openxmlformats.org/markup-compatibility/2006" xmlns:o="urn:schemas-microsoft-com:office:office" xmlns:r="http://schemas.openxmlformats.org/officeDocument/2006/relationships" xmlns:m="http://schemas.openxmlformats.org/officeDocument/2006/math" xmlns:v="urn:schemas-microsoft-com:vml" xmlns:wp14="http://schemas.microsoft.com/office/word/2010/wordprocessingDrawing" xmlns:wp="http://schemas.openxmlformats.org/drawingml/2006/wordprocessingDrawing" xmlns:w10="urn:schemas-microsoft-com:office:word" xmlns:w="http://schemas.openxmlformats.org/wordprocessingml/2006/main" xmlns:w14="http://schemas.microsoft.com/office/word/2010/wordml" xmlns:w15="http://schemas.microsoft.com/office/word/2012/wordml" xmlns:w16se="http://schemas.microsoft.com/office/word/2015/wordml/symex" xmlns:wpg="http://schemas.microsoft.com/office/word/2010/wordprocessingGroup" xmlns:wpi="http://schemas.microsoft.com/office/word/2010/wordprocessingInk" xmlns:wne="http://schemas.microsoft.com/office/word/2006/wordml" xmlns:wps="http://schemas.microsoft.com/office/word/2010/wordprocessingShape" mc:Ignorable="w14 w15 w16se wp14">
+<w:numbering xmlns:wpc="http://schemas.microsoft.com/office/word/2010/wordprocessingCanvas" xmlns:cx="http://schemas.microsoft.com/office/drawing/2014/chartex" xmlns:cx1="http://schemas.microsoft.com/office/drawing/2015/9/8/chartex" xmlns:cx2="http://schemas.microsoft.com/office/drawing/2015/10/21/chartex" xmlns:cx3="http://schemas.microsoft.com/office/drawing/2016/5/9/chartex" xmlns:cx4="http://schemas.microsoft.com/office/drawing/2016/5/10/chartex" xmlns:cx5="http://schemas.microsoft.com/office/drawing/2016/5/11/chartex" xmlns:cx6="http://schemas.microsoft.com/office/drawing/2016/5/12/chartex" xmlns:cx7="http://schemas.microsoft.com/office/drawing/2016/5/13/chartex" xmlns:cx8="http://schemas.microsoft.com/office/drawing/2016/5/14/chartex" xmlns:mc="http://schemas.openxmlformats.org/markup-compatibility/2006" xmlns:aink="http://schemas.microsoft.com/office/drawing/2016/ink" xmlns:am3d="http://schemas.microsoft.com/office/drawing/2017/model3d" xmlns:o="urn:schemas-microsoft-com:office:office" xmlns:r="http://schemas.openxmlformats.org/officeDocument/2006/relationships" xmlns:m="http://schemas.openxmlformats.org/officeDocument/2006/math" xmlns:v="urn:schemas-microsoft-com:vml" xmlns:wp14="http://schemas.microsoft.com/office/word/2010/wordprocessingDrawing" xmlns:wp="http://schemas.openxmlformats.org/drawingml/2006/wordprocessingDrawing" xmlns:w10="urn:schemas-microsoft-com:office:word" xmlns:w="http://schemas.openxmlformats.org/wordprocessingml/2006/main" xmlns:w14="http://schemas.microsoft.com/office/word/2010/wordml" xmlns:w15="http://schemas.microsoft.com/office/word/2012/wordml" xmlns:w16cid="http://schemas.microsoft.com/office/word/2016/wordml/cid" xmlns:w16se="http://schemas.microsoft.com/office/word/2015/wordml/symex" xmlns:wpg="http://schemas.microsoft.com/office/word/2010/wordprocessingGroup" xmlns:wpi="http://schemas.microsoft.com/office/word/2010/wordprocessingInk" xmlns:wne="http://schemas.microsoft.com/office/word/2006/wordml" xmlns:wps="http://schemas.microsoft.com/office/word/2010/wordprocessingShape" mc:Ignorable="w14 w15 w16se w16cid wp14">
   <w:abstractNum w:abstractNumId="0" w15:restartNumberingAfterBreak="0">
     <w:nsid w:val="479732E1"/>
     <w:multiLevelType w:val="multilevel"/>
@@ -5999,7 +6149,7 @@
 </file>
 
 <file path=word/styles.xml><?xml version="1.0" encoding="utf-8"?>
-<w:styles xmlns:mc="http://schemas.openxmlformats.org/markup-compatibility/2006" xmlns:r="http://schemas.openxmlformats.org/officeDocument/2006/relationships" xmlns:w="http://schemas.openxmlformats.org/wordprocessingml/2006/main" xmlns:w14="http://schemas.microsoft.com/office/word/2010/wordml" xmlns:w15="http://schemas.microsoft.com/office/word/2012/wordml" xmlns:w16se="http://schemas.microsoft.com/office/word/2015/wordml/symex" mc:Ignorable="w14 w15 w16se">
+<w:styles xmlns:mc="http://schemas.openxmlformats.org/markup-compatibility/2006" xmlns:r="http://schemas.openxmlformats.org/officeDocument/2006/relationships" xmlns:w="http://schemas.openxmlformats.org/wordprocessingml/2006/main" xmlns:w14="http://schemas.microsoft.com/office/word/2010/wordml" xmlns:w15="http://schemas.microsoft.com/office/word/2012/wordml" xmlns:w16cid="http://schemas.microsoft.com/office/word/2016/wordml/cid" xmlns:w16se="http://schemas.microsoft.com/office/word/2015/wordml/symex" mc:Ignorable="w14 w15 w16se w16cid">
   <w:docDefaults>
     <w:rPrDefault>
       <w:rPr>
@@ -6015,7 +6165,7 @@
       </w:pPr>
     </w:pPrDefault>
   </w:docDefaults>
-  <w:latentStyles w:defLockedState="0" w:defUIPriority="99" w:defSemiHidden="0" w:defUnhideWhenUsed="0" w:defQFormat="0" w:count="371">
+  <w:latentStyles w:defLockedState="0" w:defUIPriority="99" w:defSemiHidden="0" w:defUnhideWhenUsed="0" w:defQFormat="0" w:count="375">
     <w:lsdException w:name="Normal" w:uiPriority="0" w:qFormat="1"/>
     <w:lsdException w:name="heading 1" w:uiPriority="9" w:qFormat="1"/>
     <w:lsdException w:name="heading 2" w:semiHidden="1" w:uiPriority="0" w:unhideWhenUsed="1" w:qFormat="1"/>
@@ -6121,7 +6271,6 @@
     <w:lsdException w:name="HTML Sample" w:semiHidden="1" w:unhideWhenUsed="1"/>
     <w:lsdException w:name="HTML Typewriter" w:semiHidden="1" w:unhideWhenUsed="1"/>
     <w:lsdException w:name="HTML Variable" w:semiHidden="1" w:unhideWhenUsed="1"/>
-    <w:lsdException w:name="Normal Table" w:semiHidden="1" w:unhideWhenUsed="1"/>
     <w:lsdException w:name="annotation subject" w:semiHidden="1" w:unhideWhenUsed="1"/>
     <w:lsdException w:name="No List" w:semiHidden="1" w:unhideWhenUsed="1"/>
     <w:lsdException w:name="Outline List 1" w:semiHidden="1" w:unhideWhenUsed="1"/>
@@ -6165,10 +6314,8 @@
     <w:lsdException w:name="Table Elegant" w:semiHidden="1" w:unhideWhenUsed="1"/>
     <w:lsdException w:name="Table Professional" w:semiHidden="1" w:unhideWhenUsed="1"/>
     <w:lsdException w:name="Table Subtle 1" w:semiHidden="1" w:unhideWhenUsed="1"/>
-    <w:lsdException w:name="Table Subtle 2" w:semiHidden="1" w:unhideWhenUsed="1"/>
     <w:lsdException w:name="Table Web 1" w:semiHidden="1" w:unhideWhenUsed="1"/>
     <w:lsdException w:name="Table Web 2" w:semiHidden="1" w:unhideWhenUsed="1"/>
-    <w:lsdException w:name="Table Web 3" w:semiHidden="1" w:unhideWhenUsed="1"/>
     <w:lsdException w:name="Balloon Text" w:semiHidden="1" w:unhideWhenUsed="1"/>
     <w:lsdException w:name="Table Grid" w:uiPriority="39"/>
     <w:lsdException w:name="Table Theme" w:semiHidden="1" w:unhideWhenUsed="1"/>
@@ -6387,6 +6534,10 @@
     <w:lsdException w:name="List Table 5 Dark Accent 6" w:uiPriority="50"/>
     <w:lsdException w:name="List Table 6 Colorful Accent 6" w:uiPriority="51"/>
     <w:lsdException w:name="List Table 7 Colorful Accent 6" w:uiPriority="52"/>
+    <w:lsdException w:name="Mention" w:semiHidden="1" w:unhideWhenUsed="1"/>
+    <w:lsdException w:name="Smart Hyperlink" w:semiHidden="1" w:unhideWhenUsed="1"/>
+    <w:lsdException w:name="Hashtag" w:semiHidden="1" w:unhideWhenUsed="1"/>
+    <w:lsdException w:name="Unresolved Mention" w:semiHidden="1" w:unhideWhenUsed="1"/>
   </w:latentStyles>
   <w:style w:type="paragraph" w:default="1" w:styleId="Normal">
     <w:name w:val="Normal"/>
@@ -7317,7 +7468,7 @@
 </file>
 
 <file path=customXml/itemProps1.xml><?xml version="1.0" encoding="utf-8"?>
-<ds:datastoreItem xmlns:ds="http://schemas.openxmlformats.org/officeDocument/2006/customXml" ds:itemID="{786A0247-DBE4-44EE-A369-D6A26C567FB6}">
+<ds:datastoreItem xmlns:ds="http://schemas.openxmlformats.org/officeDocument/2006/customXml" ds:itemID="{FC1E6EC9-1468-4BEA-B63A-B6D50D485689}">
   <ds:schemaRefs>
     <ds:schemaRef ds:uri="http://schemas.openxmlformats.org/officeDocument/2006/bibliography"/>
   </ds:schemaRefs>

</xml_diff>

<commit_message>
Puse en rest todos los requerimientos. Los del RFC12 necesitan revision en el DAO
</commit_message>
<xml_diff>
--- a/AlohAndes_js.espitia_if.garcia/docs/Iteracion3_B-08_if.garcia_js.espitia.docx
+++ b/AlohAndes_js.espitia_if.garcia/docs/Iteracion3_B-08_if.garcia_js.espitia.docx
@@ -543,8 +543,6 @@
         </w:rPr>
         <w:t>Cambios del modelo conceptual</w:t>
       </w:r>
-      <w:bookmarkStart w:id="1" w:name="_GoBack"/>
-      <w:bookmarkEnd w:id="1"/>
     </w:p>
     <w:p>
       <w:pPr>
@@ -784,14 +782,14 @@
           <w:lang w:val="es-CO"/>
         </w:rPr>
       </w:pPr>
-      <w:bookmarkStart w:id="2" w:name="_Toc512333428"/>
+      <w:bookmarkStart w:id="1" w:name="_Toc512333428"/>
       <w:r>
         <w:rPr>
           <w:lang w:val="es-CO"/>
         </w:rPr>
         <w:t>Diseño de la Aplicación</w:t>
       </w:r>
-      <w:bookmarkEnd w:id="2"/>
+      <w:bookmarkEnd w:id="1"/>
     </w:p>
     <w:p>
       <w:pPr>
@@ -1253,6 +1251,645 @@
       <w:pPr>
         <w:rPr>
           <w:rFonts w:ascii="Times New Roman" w:hAnsi="Times New Roman" w:cs="Times New Roman"/>
+          <w:b/>
+          <w:sz w:val="32"/>
+          <w:szCs w:val="24"/>
+          <w:lang w:eastAsia="ar-SA"/>
+        </w:rPr>
+      </w:pPr>
+      <w:r>
+        <w:rPr>
+          <w:rFonts w:ascii="Times New Roman" w:hAnsi="Times New Roman" w:cs="Times New Roman"/>
+          <w:sz w:val="24"/>
+          <w:szCs w:val="24"/>
+          <w:lang w:val="es-ES_tradnl"/>
+        </w:rPr>
+        <w:t>Los índices que genera Oracle de forma automática son los que se encargan de manejar las llaves primarias de todas las tablas, estos se deben a que las columnas de identidad</w:t>
+      </w:r>
+      <w:r>
+        <w:rPr>
+          <w:rFonts w:ascii="Times New Roman" w:hAnsi="Times New Roman" w:cs="Times New Roman"/>
+          <w:sz w:val="24"/>
+          <w:szCs w:val="24"/>
+          <w:lang w:val="es-ES_tradnl"/>
+        </w:rPr>
+        <w:t xml:space="preserve"> deben </w:t>
+      </w:r>
+      <w:r>
+        <w:rPr>
+          <w:rFonts w:ascii="Times New Roman" w:hAnsi="Times New Roman" w:cs="Times New Roman"/>
+          <w:sz w:val="24"/>
+          <w:szCs w:val="24"/>
+          <w:lang w:val="es-ES_tradnl"/>
+        </w:rPr>
+        <w:lastRenderedPageBreak/>
+        <w:t>ser valores únicos, no repetibles, y es más fácil crearlos de manera secuencial con un índice que, a su vez, permite que haya una selectividad alta y que al hacer una consulta de una tupla en particular, se obtenga una respuesta muy rápida</w:t>
+      </w:r>
+      <w:bookmarkStart w:id="2" w:name="_GoBack"/>
+      <w:bookmarkEnd w:id="2"/>
+      <w:r>
+        <w:rPr>
+          <w:rFonts w:ascii="Times New Roman" w:hAnsi="Times New Roman" w:cs="Times New Roman"/>
+          <w:sz w:val="24"/>
+          <w:szCs w:val="24"/>
+          <w:lang w:val="es-ES_tradnl"/>
+        </w:rPr>
+        <w:t>.</w:t>
+      </w:r>
+      <w:r>
+        <w:rPr>
+          <w:rFonts w:ascii="Times New Roman" w:hAnsi="Times New Roman" w:cs="Times New Roman"/>
+          <w:sz w:val="24"/>
+          <w:szCs w:val="24"/>
+          <w:lang w:val="es-ES_tradnl"/>
+        </w:rPr>
+        <w:t xml:space="preserve"> </w:t>
+      </w:r>
+    </w:p>
+    <w:p>
+      <w:pPr>
+        <w:rPr>
+          <w:rFonts w:ascii="Times New Roman" w:hAnsi="Times New Roman" w:cs="Times New Roman"/>
+          <w:b/>
+          <w:sz w:val="28"/>
+          <w:szCs w:val="24"/>
+          <w:lang w:eastAsia="ar-SA"/>
+        </w:rPr>
+      </w:pPr>
+    </w:p>
+    <w:p>
+      <w:pPr>
+        <w:rPr>
+          <w:rFonts w:ascii="Times New Roman" w:hAnsi="Times New Roman" w:cs="Times New Roman"/>
+          <w:b/>
+          <w:sz w:val="28"/>
+          <w:szCs w:val="24"/>
+          <w:lang w:eastAsia="ar-SA"/>
+        </w:rPr>
+      </w:pPr>
+      <w:r>
+        <w:rPr>
+          <w:rFonts w:ascii="Times New Roman" w:hAnsi="Times New Roman" w:cs="Times New Roman"/>
+          <w:b/>
+          <w:sz w:val="28"/>
+          <w:szCs w:val="24"/>
+          <w:lang w:eastAsia="ar-SA"/>
+        </w:rPr>
+        <w:t>alojamientos</w:t>
+      </w:r>
+    </w:p>
+    <w:p>
+      <w:pPr>
+        <w:rPr>
+          <w:rFonts w:ascii="Times New Roman" w:hAnsi="Times New Roman" w:cs="Times New Roman"/>
+          <w:b/>
+          <w:sz w:val="28"/>
+          <w:szCs w:val="24"/>
+          <w:lang w:eastAsia="ar-SA"/>
+        </w:rPr>
+      </w:pPr>
+      <w:r>
+        <w:rPr>
+          <w:noProof/>
+        </w:rPr>
+        <w:drawing>
+          <wp:inline distT="0" distB="0" distL="0" distR="0" wp14:anchorId="18516073" wp14:editId="2A79B92E">
+            <wp:extent cx="1714500" cy="2948420"/>
+            <wp:effectExtent l="0" t="0" r="0" b="4445"/>
+            <wp:docPr id="2" name="Imagen 2"/>
+            <wp:cNvGraphicFramePr>
+              <a:graphicFrameLocks xmlns:a="http://schemas.openxmlformats.org/drawingml/2006/main" noChangeAspect="1"/>
+            </wp:cNvGraphicFramePr>
+            <a:graphic xmlns:a="http://schemas.openxmlformats.org/drawingml/2006/main">
+              <a:graphicData uri="http://schemas.openxmlformats.org/drawingml/2006/picture">
+                <pic:pic xmlns:pic="http://schemas.openxmlformats.org/drawingml/2006/picture">
+                  <pic:nvPicPr>
+                    <pic:cNvPr id="1" name=""/>
+                    <pic:cNvPicPr/>
+                  </pic:nvPicPr>
+                  <pic:blipFill rotWithShape="1">
+                    <a:blip r:embed="rId8"/>
+                    <a:srcRect l="24270" t="19895" r="53326" b="11677"/>
+                    <a:stretch/>
+                  </pic:blipFill>
+                  <pic:spPr bwMode="auto">
+                    <a:xfrm>
+                      <a:off x="0" y="0"/>
+                      <a:ext cx="1717755" cy="2954017"/>
+                    </a:xfrm>
+                    <a:prstGeom prst="rect">
+                      <a:avLst/>
+                    </a:prstGeom>
+                    <a:ln>
+                      <a:noFill/>
+                    </a:ln>
+                    <a:extLst>
+                      <a:ext uri="{53640926-AAD7-44D8-BBD7-CCE9431645EC}">
+                        <a14:shadowObscured xmlns:a14="http://schemas.microsoft.com/office/drawing/2010/main"/>
+                      </a:ext>
+                    </a:extLst>
+                  </pic:spPr>
+                </pic:pic>
+              </a:graphicData>
+            </a:graphic>
+          </wp:inline>
+        </w:drawing>
+      </w:r>
+      <w:r>
+        <w:rPr>
+          <w:noProof/>
+        </w:rPr>
+        <w:drawing>
+          <wp:inline distT="0" distB="0" distL="0" distR="0" wp14:anchorId="52FF3BF0" wp14:editId="555690F9">
+            <wp:extent cx="1722120" cy="2762250"/>
+            <wp:effectExtent l="0" t="0" r="0" b="0"/>
+            <wp:docPr id="3" name="Imagen 3"/>
+            <wp:cNvGraphicFramePr>
+              <a:graphicFrameLocks xmlns:a="http://schemas.openxmlformats.org/drawingml/2006/main" noChangeAspect="1"/>
+            </wp:cNvGraphicFramePr>
+            <a:graphic xmlns:a="http://schemas.openxmlformats.org/drawingml/2006/main">
+              <a:graphicData uri="http://schemas.openxmlformats.org/drawingml/2006/picture">
+                <pic:pic xmlns:pic="http://schemas.openxmlformats.org/drawingml/2006/picture">
+                  <pic:nvPicPr>
+                    <pic:cNvPr id="1" name=""/>
+                    <pic:cNvPicPr/>
+                  </pic:nvPicPr>
+                  <pic:blipFill rotWithShape="1">
+                    <a:blip r:embed="rId9"/>
+                    <a:srcRect l="23761" t="24417" r="53496" b="10792"/>
+                    <a:stretch/>
+                  </pic:blipFill>
+                  <pic:spPr bwMode="auto">
+                    <a:xfrm>
+                      <a:off x="0" y="0"/>
+                      <a:ext cx="1737062" cy="2786217"/>
+                    </a:xfrm>
+                    <a:prstGeom prst="rect">
+                      <a:avLst/>
+                    </a:prstGeom>
+                    <a:ln>
+                      <a:noFill/>
+                    </a:ln>
+                    <a:extLst>
+                      <a:ext uri="{53640926-AAD7-44D8-BBD7-CCE9431645EC}">
+                        <a14:shadowObscured xmlns:a14="http://schemas.microsoft.com/office/drawing/2010/main"/>
+                      </a:ext>
+                    </a:extLst>
+                  </pic:spPr>
+                </pic:pic>
+              </a:graphicData>
+            </a:graphic>
+          </wp:inline>
+        </w:drawing>
+      </w:r>
+      <w:r>
+        <w:rPr>
+          <w:noProof/>
+        </w:rPr>
+        <w:drawing>
+          <wp:inline distT="0" distB="0" distL="0" distR="0" wp14:anchorId="63BC95C1" wp14:editId="30D33796">
+            <wp:extent cx="1578610" cy="1466850"/>
+            <wp:effectExtent l="0" t="0" r="2540" b="0"/>
+            <wp:docPr id="5" name="Imagen 5"/>
+            <wp:cNvGraphicFramePr>
+              <a:graphicFrameLocks xmlns:a="http://schemas.openxmlformats.org/drawingml/2006/main" noChangeAspect="1"/>
+            </wp:cNvGraphicFramePr>
+            <a:graphic xmlns:a="http://schemas.openxmlformats.org/drawingml/2006/main">
+              <a:graphicData uri="http://schemas.openxmlformats.org/drawingml/2006/picture">
+                <pic:pic xmlns:pic="http://schemas.openxmlformats.org/drawingml/2006/picture">
+                  <pic:nvPicPr>
+                    <pic:cNvPr id="1" name=""/>
+                    <pic:cNvPicPr/>
+                  </pic:nvPicPr>
+                  <pic:blipFill rotWithShape="1">
+                    <a:blip r:embed="rId10"/>
+                    <a:srcRect l="23761" t="55164" r="55703" b="10943"/>
+                    <a:stretch/>
+                  </pic:blipFill>
+                  <pic:spPr bwMode="auto">
+                    <a:xfrm>
+                      <a:off x="0" y="0"/>
+                      <a:ext cx="1590114" cy="1477540"/>
+                    </a:xfrm>
+                    <a:prstGeom prst="rect">
+                      <a:avLst/>
+                    </a:prstGeom>
+                    <a:ln>
+                      <a:noFill/>
+                    </a:ln>
+                    <a:extLst>
+                      <a:ext uri="{53640926-AAD7-44D8-BBD7-CCE9431645EC}">
+                        <a14:shadowObscured xmlns:a14="http://schemas.microsoft.com/office/drawing/2010/main"/>
+                      </a:ext>
+                    </a:extLst>
+                  </pic:spPr>
+                </pic:pic>
+              </a:graphicData>
+            </a:graphic>
+          </wp:inline>
+        </w:drawing>
+      </w:r>
+    </w:p>
+    <w:p>
+      <w:pPr>
+        <w:rPr>
+          <w:rFonts w:ascii="Times New Roman" w:hAnsi="Times New Roman" w:cs="Times New Roman"/>
+          <w:b/>
+          <w:sz w:val="28"/>
+          <w:szCs w:val="24"/>
+          <w:lang w:eastAsia="ar-SA"/>
+        </w:rPr>
+      </w:pPr>
+      <w:proofErr w:type="spellStart"/>
+      <w:r>
+        <w:rPr>
+          <w:rFonts w:ascii="Times New Roman" w:hAnsi="Times New Roman" w:cs="Times New Roman"/>
+          <w:b/>
+          <w:sz w:val="28"/>
+          <w:szCs w:val="24"/>
+          <w:lang w:eastAsia="ar-SA"/>
+        </w:rPr>
+        <w:t>habshotel</w:t>
+      </w:r>
+      <w:proofErr w:type="spellEnd"/>
+    </w:p>
+    <w:p>
+      <w:pPr>
+        <w:rPr>
+          <w:rFonts w:ascii="Times New Roman" w:hAnsi="Times New Roman" w:cs="Times New Roman"/>
+          <w:b/>
+          <w:sz w:val="28"/>
+          <w:szCs w:val="24"/>
+          <w:lang w:eastAsia="ar-SA"/>
+        </w:rPr>
+      </w:pPr>
+      <w:r>
+        <w:rPr>
+          <w:noProof/>
+        </w:rPr>
+        <w:drawing>
+          <wp:inline distT="0" distB="0" distL="0" distR="0" wp14:anchorId="7D61B4C1" wp14:editId="394E0DAC">
+            <wp:extent cx="1467432" cy="2489200"/>
+            <wp:effectExtent l="0" t="0" r="0" b="6350"/>
+            <wp:docPr id="6" name="Imagen 6"/>
+            <wp:cNvGraphicFramePr>
+              <a:graphicFrameLocks xmlns:a="http://schemas.openxmlformats.org/drawingml/2006/main" noChangeAspect="1"/>
+            </wp:cNvGraphicFramePr>
+            <a:graphic xmlns:a="http://schemas.openxmlformats.org/drawingml/2006/main">
+              <a:graphicData uri="http://schemas.openxmlformats.org/drawingml/2006/picture">
+                <pic:pic xmlns:pic="http://schemas.openxmlformats.org/drawingml/2006/picture">
+                  <pic:nvPicPr>
+                    <pic:cNvPr id="1" name=""/>
+                    <pic:cNvPicPr/>
+                  </pic:nvPicPr>
+                  <pic:blipFill rotWithShape="1">
+                    <a:blip r:embed="rId11"/>
+                    <a:srcRect l="23591" t="19292" r="53496" b="11675"/>
+                    <a:stretch/>
+                  </pic:blipFill>
+                  <pic:spPr bwMode="auto">
+                    <a:xfrm>
+                      <a:off x="0" y="0"/>
+                      <a:ext cx="1478983" cy="2508793"/>
+                    </a:xfrm>
+                    <a:prstGeom prst="rect">
+                      <a:avLst/>
+                    </a:prstGeom>
+                    <a:ln>
+                      <a:noFill/>
+                    </a:ln>
+                    <a:extLst>
+                      <a:ext uri="{53640926-AAD7-44D8-BBD7-CCE9431645EC}">
+                        <a14:shadowObscured xmlns:a14="http://schemas.microsoft.com/office/drawing/2010/main"/>
+                      </a:ext>
+                    </a:extLst>
+                  </pic:spPr>
+                </pic:pic>
+              </a:graphicData>
+            </a:graphic>
+          </wp:inline>
+        </w:drawing>
+      </w:r>
+      <w:r>
+        <w:rPr>
+          <w:noProof/>
+        </w:rPr>
+        <w:drawing>
+          <wp:inline distT="0" distB="0" distL="0" distR="0" wp14:anchorId="1B9D3CAA" wp14:editId="7A07725F">
+            <wp:extent cx="1491497" cy="2371725"/>
+            <wp:effectExtent l="0" t="0" r="0" b="0"/>
+            <wp:docPr id="7" name="Imagen 7"/>
+            <wp:cNvGraphicFramePr>
+              <a:graphicFrameLocks xmlns:a="http://schemas.openxmlformats.org/drawingml/2006/main" noChangeAspect="1"/>
+            </wp:cNvGraphicFramePr>
+            <a:graphic xmlns:a="http://schemas.openxmlformats.org/drawingml/2006/main">
+              <a:graphicData uri="http://schemas.openxmlformats.org/drawingml/2006/picture">
+                <pic:pic xmlns:pic="http://schemas.openxmlformats.org/drawingml/2006/picture">
+                  <pic:nvPicPr>
+                    <pic:cNvPr id="1" name=""/>
+                    <pic:cNvPicPr/>
+                  </pic:nvPicPr>
+                  <pic:blipFill rotWithShape="1">
+                    <a:blip r:embed="rId12"/>
+                    <a:srcRect l="23591" t="22909" r="53496" b="12379"/>
+                    <a:stretch/>
+                  </pic:blipFill>
+                  <pic:spPr bwMode="auto">
+                    <a:xfrm>
+                      <a:off x="0" y="0"/>
+                      <a:ext cx="1497686" cy="2381567"/>
+                    </a:xfrm>
+                    <a:prstGeom prst="rect">
+                      <a:avLst/>
+                    </a:prstGeom>
+                    <a:ln>
+                      <a:noFill/>
+                    </a:ln>
+                    <a:extLst>
+                      <a:ext uri="{53640926-AAD7-44D8-BBD7-CCE9431645EC}">
+                        <a14:shadowObscured xmlns:a14="http://schemas.microsoft.com/office/drawing/2010/main"/>
+                      </a:ext>
+                    </a:extLst>
+                  </pic:spPr>
+                </pic:pic>
+              </a:graphicData>
+            </a:graphic>
+          </wp:inline>
+        </w:drawing>
+      </w:r>
+      <w:r>
+        <w:rPr>
+          <w:noProof/>
+        </w:rPr>
+        <w:drawing>
+          <wp:inline distT="0" distB="0" distL="0" distR="0" wp14:anchorId="3B251F29" wp14:editId="564C88B7">
+            <wp:extent cx="1225254" cy="1257217"/>
+            <wp:effectExtent l="0" t="0" r="0" b="635"/>
+            <wp:docPr id="8" name="Imagen 8"/>
+            <wp:cNvGraphicFramePr>
+              <a:graphicFrameLocks xmlns:a="http://schemas.openxmlformats.org/drawingml/2006/main" noChangeAspect="1"/>
+            </wp:cNvGraphicFramePr>
+            <a:graphic xmlns:a="http://schemas.openxmlformats.org/drawingml/2006/main">
+              <a:graphicData uri="http://schemas.openxmlformats.org/drawingml/2006/picture">
+                <pic:pic xmlns:pic="http://schemas.openxmlformats.org/drawingml/2006/picture">
+                  <pic:nvPicPr>
+                    <pic:cNvPr id="1" name=""/>
+                    <pic:cNvPicPr/>
+                  </pic:nvPicPr>
+                  <pic:blipFill rotWithShape="1">
+                    <a:blip r:embed="rId13"/>
+                    <a:srcRect l="23931" t="55768" r="56551" b="8663"/>
+                    <a:stretch/>
+                  </pic:blipFill>
+                  <pic:spPr bwMode="auto">
+                    <a:xfrm>
+                      <a:off x="0" y="0"/>
+                      <a:ext cx="1262562" cy="1295498"/>
+                    </a:xfrm>
+                    <a:prstGeom prst="rect">
+                      <a:avLst/>
+                    </a:prstGeom>
+                    <a:ln>
+                      <a:noFill/>
+                    </a:ln>
+                    <a:extLst>
+                      <a:ext uri="{53640926-AAD7-44D8-BBD7-CCE9431645EC}">
+                        <a14:shadowObscured xmlns:a14="http://schemas.microsoft.com/office/drawing/2010/main"/>
+                      </a:ext>
+                    </a:extLst>
+                  </pic:spPr>
+                </pic:pic>
+              </a:graphicData>
+            </a:graphic>
+          </wp:inline>
+        </w:drawing>
+      </w:r>
+    </w:p>
+    <w:p>
+      <w:pPr>
+        <w:rPr>
+          <w:rFonts w:ascii="Times New Roman" w:hAnsi="Times New Roman" w:cs="Times New Roman"/>
+          <w:b/>
+          <w:sz w:val="28"/>
+          <w:szCs w:val="24"/>
+          <w:lang w:eastAsia="ar-SA"/>
+        </w:rPr>
+      </w:pPr>
+      <w:r>
+        <w:rPr>
+          <w:rFonts w:ascii="Times New Roman" w:hAnsi="Times New Roman" w:cs="Times New Roman"/>
+          <w:b/>
+          <w:sz w:val="28"/>
+          <w:szCs w:val="24"/>
+          <w:lang w:eastAsia="ar-SA"/>
+        </w:rPr>
+        <w:t>Ofertas</w:t>
+      </w:r>
+    </w:p>
+    <w:p>
+      <w:pPr>
+        <w:rPr>
+          <w:rFonts w:ascii="Times New Roman" w:hAnsi="Times New Roman" w:cs="Times New Roman"/>
+          <w:b/>
+          <w:sz w:val="28"/>
+          <w:szCs w:val="24"/>
+          <w:lang w:eastAsia="ar-SA"/>
+        </w:rPr>
+      </w:pPr>
+      <w:r>
+        <w:rPr>
+          <w:noProof/>
+        </w:rPr>
+        <w:lastRenderedPageBreak/>
+        <w:drawing>
+          <wp:inline distT="0" distB="0" distL="0" distR="0" wp14:anchorId="7F60A592" wp14:editId="17D21869">
+            <wp:extent cx="1238250" cy="2200275"/>
+            <wp:effectExtent l="0" t="0" r="0" b="9525"/>
+            <wp:docPr id="9" name="Imagen 9"/>
+            <wp:cNvGraphicFramePr>
+              <a:graphicFrameLocks xmlns:a="http://schemas.openxmlformats.org/drawingml/2006/main" noChangeAspect="1"/>
+            </wp:cNvGraphicFramePr>
+            <a:graphic xmlns:a="http://schemas.openxmlformats.org/drawingml/2006/main">
+              <a:graphicData uri="http://schemas.openxmlformats.org/drawingml/2006/picture">
+                <pic:pic xmlns:pic="http://schemas.openxmlformats.org/drawingml/2006/picture">
+                  <pic:nvPicPr>
+                    <pic:cNvPr id="1" name=""/>
+                    <pic:cNvPicPr/>
+                  </pic:nvPicPr>
+                  <pic:blipFill rotWithShape="1">
+                    <a:blip r:embed="rId14"/>
+                    <a:srcRect l="24440" t="19594" r="53496" b="10772"/>
+                    <a:stretch/>
+                  </pic:blipFill>
+                  <pic:spPr bwMode="auto">
+                    <a:xfrm>
+                      <a:off x="0" y="0"/>
+                      <a:ext cx="1238250" cy="2200275"/>
+                    </a:xfrm>
+                    <a:prstGeom prst="rect">
+                      <a:avLst/>
+                    </a:prstGeom>
+                    <a:ln>
+                      <a:noFill/>
+                    </a:ln>
+                    <a:extLst>
+                      <a:ext uri="{53640926-AAD7-44D8-BBD7-CCE9431645EC}">
+                        <a14:shadowObscured xmlns:a14="http://schemas.microsoft.com/office/drawing/2010/main"/>
+                      </a:ext>
+                    </a:extLst>
+                  </pic:spPr>
+                </pic:pic>
+              </a:graphicData>
+            </a:graphic>
+          </wp:inline>
+        </w:drawing>
+      </w:r>
+      <w:r>
+        <w:rPr>
+          <w:noProof/>
+        </w:rPr>
+        <w:drawing>
+          <wp:inline distT="0" distB="0" distL="0" distR="0" wp14:anchorId="4627F628" wp14:editId="01E9EB34">
+            <wp:extent cx="1257300" cy="2124075"/>
+            <wp:effectExtent l="0" t="0" r="0" b="9525"/>
+            <wp:docPr id="10" name="Imagen 10"/>
+            <wp:cNvGraphicFramePr>
+              <a:graphicFrameLocks xmlns:a="http://schemas.openxmlformats.org/drawingml/2006/main" noChangeAspect="1"/>
+            </wp:cNvGraphicFramePr>
+            <a:graphic xmlns:a="http://schemas.openxmlformats.org/drawingml/2006/main">
+              <a:graphicData uri="http://schemas.openxmlformats.org/drawingml/2006/picture">
+                <pic:pic xmlns:pic="http://schemas.openxmlformats.org/drawingml/2006/picture">
+                  <pic:nvPicPr>
+                    <pic:cNvPr id="1" name=""/>
+                    <pic:cNvPicPr/>
+                  </pic:nvPicPr>
+                  <pic:blipFill rotWithShape="1">
+                    <a:blip r:embed="rId15"/>
+                    <a:srcRect l="24270" t="20197" r="53326" b="12581"/>
+                    <a:stretch/>
+                  </pic:blipFill>
+                  <pic:spPr bwMode="auto">
+                    <a:xfrm>
+                      <a:off x="0" y="0"/>
+                      <a:ext cx="1257300" cy="2124075"/>
+                    </a:xfrm>
+                    <a:prstGeom prst="rect">
+                      <a:avLst/>
+                    </a:prstGeom>
+                    <a:ln>
+                      <a:noFill/>
+                    </a:ln>
+                    <a:extLst>
+                      <a:ext uri="{53640926-AAD7-44D8-BBD7-CCE9431645EC}">
+                        <a14:shadowObscured xmlns:a14="http://schemas.microsoft.com/office/drawing/2010/main"/>
+                      </a:ext>
+                    </a:extLst>
+                  </pic:spPr>
+                </pic:pic>
+              </a:graphicData>
+            </a:graphic>
+          </wp:inline>
+        </w:drawing>
+      </w:r>
+      <w:r>
+        <w:rPr>
+          <w:noProof/>
+        </w:rPr>
+        <w:drawing>
+          <wp:inline distT="0" distB="0" distL="0" distR="0" wp14:anchorId="21E57572" wp14:editId="5DFFC0E0">
+            <wp:extent cx="1209675" cy="2143125"/>
+            <wp:effectExtent l="0" t="0" r="9525" b="9525"/>
+            <wp:docPr id="11" name="Imagen 11"/>
+            <wp:cNvGraphicFramePr>
+              <a:graphicFrameLocks xmlns:a="http://schemas.openxmlformats.org/drawingml/2006/main" noChangeAspect="1"/>
+            </wp:cNvGraphicFramePr>
+            <a:graphic xmlns:a="http://schemas.openxmlformats.org/drawingml/2006/main">
+              <a:graphicData uri="http://schemas.openxmlformats.org/drawingml/2006/picture">
+                <pic:pic xmlns:pic="http://schemas.openxmlformats.org/drawingml/2006/picture">
+                  <pic:nvPicPr>
+                    <pic:cNvPr id="1" name=""/>
+                    <pic:cNvPicPr/>
+                  </pic:nvPicPr>
+                  <pic:blipFill rotWithShape="1">
+                    <a:blip r:embed="rId16"/>
+                    <a:srcRect l="24100" t="19895" r="54345" b="12279"/>
+                    <a:stretch/>
+                  </pic:blipFill>
+                  <pic:spPr bwMode="auto">
+                    <a:xfrm>
+                      <a:off x="0" y="0"/>
+                      <a:ext cx="1209675" cy="2143125"/>
+                    </a:xfrm>
+                    <a:prstGeom prst="rect">
+                      <a:avLst/>
+                    </a:prstGeom>
+                    <a:ln>
+                      <a:noFill/>
+                    </a:ln>
+                    <a:extLst>
+                      <a:ext uri="{53640926-AAD7-44D8-BBD7-CCE9431645EC}">
+                        <a14:shadowObscured xmlns:a14="http://schemas.microsoft.com/office/drawing/2010/main"/>
+                      </a:ext>
+                    </a:extLst>
+                  </pic:spPr>
+                </pic:pic>
+              </a:graphicData>
+            </a:graphic>
+          </wp:inline>
+        </w:drawing>
+      </w:r>
+      <w:r>
+        <w:rPr>
+          <w:noProof/>
+        </w:rPr>
+        <w:drawing>
+          <wp:inline distT="0" distB="0" distL="0" distR="0" wp14:anchorId="0348CFC5" wp14:editId="2E856687">
+            <wp:extent cx="1162050" cy="1123950"/>
+            <wp:effectExtent l="0" t="0" r="0" b="0"/>
+            <wp:docPr id="12" name="Imagen 12"/>
+            <wp:cNvGraphicFramePr>
+              <a:graphicFrameLocks xmlns:a="http://schemas.openxmlformats.org/drawingml/2006/main" noChangeAspect="1"/>
+            </wp:cNvGraphicFramePr>
+            <a:graphic xmlns:a="http://schemas.openxmlformats.org/drawingml/2006/main">
+              <a:graphicData uri="http://schemas.openxmlformats.org/drawingml/2006/picture">
+                <pic:pic xmlns:pic="http://schemas.openxmlformats.org/drawingml/2006/picture">
+                  <pic:nvPicPr>
+                    <pic:cNvPr id="1" name=""/>
+                    <pic:cNvPicPr/>
+                  </pic:nvPicPr>
+                  <pic:blipFill rotWithShape="1">
+                    <a:blip r:embed="rId17"/>
+                    <a:srcRect l="23761" t="54863" r="55533" b="9566"/>
+                    <a:stretch/>
+                  </pic:blipFill>
+                  <pic:spPr bwMode="auto">
+                    <a:xfrm>
+                      <a:off x="0" y="0"/>
+                      <a:ext cx="1162050" cy="1123950"/>
+                    </a:xfrm>
+                    <a:prstGeom prst="rect">
+                      <a:avLst/>
+                    </a:prstGeom>
+                    <a:ln>
+                      <a:noFill/>
+                    </a:ln>
+                    <a:extLst>
+                      <a:ext uri="{53640926-AAD7-44D8-BBD7-CCE9431645EC}">
+                        <a14:shadowObscured xmlns:a14="http://schemas.microsoft.com/office/drawing/2010/main"/>
+                      </a:ext>
+                    </a:extLst>
+                  </pic:spPr>
+                </pic:pic>
+              </a:graphicData>
+            </a:graphic>
+          </wp:inline>
+        </w:drawing>
+      </w:r>
+    </w:p>
+    <w:p>
+      <w:pPr>
+        <w:rPr>
+          <w:rFonts w:ascii="Times New Roman" w:hAnsi="Times New Roman" w:cs="Times New Roman"/>
           <w:sz w:val="24"/>
           <w:szCs w:val="24"/>
           <w:lang w:val="es-ES_tradnl"/>
@@ -1958,6 +2595,7 @@
                 <w:szCs w:val="24"/>
                 <w:lang w:val="es-ES_tradnl"/>
               </w:rPr>
+              <w:lastRenderedPageBreak/>
               <w:t xml:space="preserve">Se ha registrado en la tabla de reservas la solicitud del/los usuarios </w:t>
             </w:r>
             <w:r>
@@ -2320,7 +2958,6 @@
                 <w:szCs w:val="24"/>
                 <w:lang w:val="es-ES_tradnl"/>
               </w:rPr>
-              <w:lastRenderedPageBreak/>
               <w:t xml:space="preserve">El operador </w:t>
             </w:r>
             <w:r>
@@ -2985,6 +3622,7 @@
           <w:szCs w:val="24"/>
           <w:lang w:eastAsia="ar-SA"/>
         </w:rPr>
+        <w:lastRenderedPageBreak/>
         <w:t>Deshabilitar Oferta de Alojamiento</w:t>
       </w:r>
     </w:p>
@@ -4027,6 +4665,7 @@
                 <w:szCs w:val="24"/>
                 <w:lang w:val="es-ES_tradnl"/>
               </w:rPr>
+              <w:lastRenderedPageBreak/>
               <w:t>N/A</w:t>
             </w:r>
           </w:p>
@@ -5537,7 +6176,6 @@
                 <w:szCs w:val="24"/>
                 <w:lang w:val="es-ES_tradnl"/>
               </w:rPr>
-              <w:lastRenderedPageBreak/>
               <w:t>El cliente ya no posee esta reserva.</w:t>
             </w:r>
             <w:r>
@@ -6271,6 +6909,7 @@
     <w:lsdException w:name="HTML Sample" w:semiHidden="1" w:unhideWhenUsed="1"/>
     <w:lsdException w:name="HTML Typewriter" w:semiHidden="1" w:unhideWhenUsed="1"/>
     <w:lsdException w:name="HTML Variable" w:semiHidden="1" w:unhideWhenUsed="1"/>
+    <w:lsdException w:name="Normal Table" w:semiHidden="1" w:unhideWhenUsed="1"/>
     <w:lsdException w:name="annotation subject" w:semiHidden="1" w:unhideWhenUsed="1"/>
     <w:lsdException w:name="No List" w:semiHidden="1" w:unhideWhenUsed="1"/>
     <w:lsdException w:name="Outline List 1" w:semiHidden="1" w:unhideWhenUsed="1"/>
@@ -6314,8 +6953,10 @@
     <w:lsdException w:name="Table Elegant" w:semiHidden="1" w:unhideWhenUsed="1"/>
     <w:lsdException w:name="Table Professional" w:semiHidden="1" w:unhideWhenUsed="1"/>
     <w:lsdException w:name="Table Subtle 1" w:semiHidden="1" w:unhideWhenUsed="1"/>
+    <w:lsdException w:name="Table Subtle 2" w:semiHidden="1" w:unhideWhenUsed="1"/>
     <w:lsdException w:name="Table Web 1" w:semiHidden="1" w:unhideWhenUsed="1"/>
     <w:lsdException w:name="Table Web 2" w:semiHidden="1" w:unhideWhenUsed="1"/>
+    <w:lsdException w:name="Table Web 3" w:semiHidden="1" w:unhideWhenUsed="1"/>
     <w:lsdException w:name="Balloon Text" w:semiHidden="1" w:unhideWhenUsed="1"/>
     <w:lsdException w:name="Table Grid" w:uiPriority="39"/>
     <w:lsdException w:name="Table Theme" w:semiHidden="1" w:unhideWhenUsed="1"/>
@@ -7468,7 +8109,7 @@
 </file>
 
 <file path=customXml/itemProps1.xml><?xml version="1.0" encoding="utf-8"?>
-<ds:datastoreItem xmlns:ds="http://schemas.openxmlformats.org/officeDocument/2006/customXml" ds:itemID="{FC1E6EC9-1468-4BEA-B63A-B6D50D485689}">
+<ds:datastoreItem xmlns:ds="http://schemas.openxmlformats.org/officeDocument/2006/customXml" ds:itemID="{696517F1-EAAC-4BB3-A389-3098014A4552}">
   <ds:schemaRefs>
     <ds:schemaRef ds:uri="http://schemas.openxmlformats.org/officeDocument/2006/bibliography"/>
   </ds:schemaRefs>

</xml_diff>